<commit_message>
Main mergelés az FN-21 be
</commit_message>
<xml_diff>
--- a/dokumentumok/Tesztek.docx
+++ b/dokumentumok/Tesztek.docx
@@ -221,6 +221,27 @@
         </w:rPr>
         <w:t>időpontja több mint 12 órára van</w:t>
       </w:r>
+      <w:r>
+        <w:rPr>
+          <w:rFonts w:ascii="Times New Roman" w:hAnsi="Times New Roman" w:cs="Times New Roman"/>
+          <w:sz w:val="28"/>
+        </w:rPr>
+        <w:t>, akkor tudja csak módosítani az időpontot</w:t>
+      </w:r>
+      <w:r>
+        <w:rPr>
+          <w:rFonts w:ascii="Times New Roman" w:hAnsi="Times New Roman" w:cs="Times New Roman"/>
+          <w:sz w:val="28"/>
+        </w:rPr>
+        <w:t>.</w:t>
+      </w:r>
+      <w:r>
+        <w:rPr>
+          <w:rFonts w:ascii="Times New Roman" w:hAnsi="Times New Roman" w:cs="Times New Roman"/>
+          <w:sz w:val="28"/>
+        </w:rPr>
+        <w:t xml:space="preserve"> Foglalást bármikor tud a felhasználó törölni.</w:t>
+      </w:r>
       <w:bookmarkStart w:id="0" w:name="_GoBack"/>
       <w:bookmarkEnd w:id="0"/>
       <w:r>
@@ -228,28 +249,7 @@
           <w:rFonts w:ascii="Times New Roman" w:hAnsi="Times New Roman" w:cs="Times New Roman"/>
           <w:sz w:val="28"/>
         </w:rPr>
-        <w:t>.</w:t>
-      </w:r>
-      <w:r>
-        <w:rPr>
-          <w:rFonts w:ascii="Times New Roman" w:hAnsi="Times New Roman" w:cs="Times New Roman"/>
-          <w:sz w:val="28"/>
-        </w:rPr>
-        <w:t xml:space="preserve"> Ha a 12 órán belül van és le szeretné mondani akkor </w:t>
-      </w:r>
-      <w:r>
-        <w:rPr>
-          <w:rFonts w:ascii="Times New Roman" w:hAnsi="Times New Roman" w:cs="Times New Roman"/>
-          <w:sz w:val="28"/>
-        </w:rPr>
-        <w:t>telefonon,</w:t>
-      </w:r>
-      <w:r>
-        <w:rPr>
-          <w:rFonts w:ascii="Times New Roman" w:hAnsi="Times New Roman" w:cs="Times New Roman"/>
-          <w:sz w:val="28"/>
-        </w:rPr>
-        <w:t xml:space="preserve"> kell értesíteni az éttermet.</w:t>
+        <w:t xml:space="preserve"> </w:t>
       </w:r>
     </w:p>
     <w:sectPr>
@@ -1146,7 +1146,7 @@
 </file>
 
 <file path=customXml/itemProps1.xml><?xml version="1.0" encoding="utf-8"?>
-<ds:datastoreItem xmlns:ds="http://schemas.openxmlformats.org/officeDocument/2006/customXml" ds:itemID="{E7FBFED0-577D-48BC-91EA-A277F9AED13E}">
+<ds:datastoreItem xmlns:ds="http://schemas.openxmlformats.org/officeDocument/2006/customXml" ds:itemID="{CDC13D45-B297-41D4-94CA-847DA85CDC7C}">
   <ds:schemaRefs>
     <ds:schemaRef ds:uri="http://schemas.openxmlformats.org/officeDocument/2006/bibliography"/>
   </ds:schemaRefs>

</xml_diff>